<commit_message>
added paragraph in lit review about black box
</commit_message>
<xml_diff>
--- a/OUTLINE.docx
+++ b/OUTLINE.docx
@@ -202,7 +202,159 @@
         <w:jc w:val="left"/>
       </w:pPr>
       <w:r>
-        <w:t xml:space="preserve">Anecdotes </w:t>
+        <w:t>Anecdotes</w:t>
+      </w:r>
+      <w:r>
+        <w:t xml:space="preserve"> here</w:t>
+      </w:r>
+      <w:r>
+        <w:t xml:space="preserve"> </w:t>
+      </w:r>
+    </w:p>
+    <w:p>
+      <w:pPr>
+        <w:pStyle w:val="ListParagraph"/>
+        <w:numPr>
+          <w:ilvl w:val="0"/>
+          <w:numId w:val="2"/>
+        </w:numPr>
+        <w:jc w:val="left"/>
+      </w:pPr>
+      <w:r>
+        <w:t>Literature Review</w:t>
+      </w:r>
+    </w:p>
+    <w:p>
+      <w:pPr>
+        <w:pStyle w:val="ListParagraph"/>
+        <w:numPr>
+          <w:ilvl w:val="1"/>
+          <w:numId w:val="2"/>
+        </w:numPr>
+        <w:jc w:val="left"/>
+      </w:pPr>
+      <w:r>
+        <w:t>Anchoring</w:t>
+      </w:r>
+    </w:p>
+    <w:p>
+      <w:pPr>
+        <w:pStyle w:val="ListParagraph"/>
+        <w:numPr>
+          <w:ilvl w:val="2"/>
+          <w:numId w:val="2"/>
+        </w:numPr>
+        <w:jc w:val="left"/>
+      </w:pPr>
+      <w:r>
+        <w:t xml:space="preserve">Remind reader of black box past prices -&gt; influencing </w:t>
+      </w:r>
+      <w:r>
+        <w:t xml:space="preserve">current prices. </w:t>
+      </w:r>
+      <w:r>
+        <w:t xml:space="preserve">talk about </w:t>
+      </w:r>
+      <w:r>
+        <w:t xml:space="preserve">more liquid market -&gt; </w:t>
+      </w:r>
+      <w:r>
+        <w:t>past prices</w:t>
+      </w:r>
+      <w:r>
+        <w:t xml:space="preserve"> more important</w:t>
+      </w:r>
+      <w:r>
+        <w:t xml:space="preserve">? </w:t>
+      </w:r>
+      <w:r>
+        <w:t>Little paragraph or something</w:t>
+      </w:r>
+    </w:p>
+    <w:p>
+      <w:pPr>
+        <w:pStyle w:val="ListParagraph"/>
+        <w:numPr>
+          <w:ilvl w:val="1"/>
+          <w:numId w:val="2"/>
+        </w:numPr>
+        <w:jc w:val="left"/>
+      </w:pPr>
+      <w:r>
+        <w:t>Economics of Art Auctions</w:t>
+      </w:r>
+      <w:r>
+        <w:t xml:space="preserve"> – think about this</w:t>
+      </w:r>
+    </w:p>
+    <w:p>
+      <w:pPr>
+        <w:pStyle w:val="ListParagraph"/>
+        <w:numPr>
+          <w:ilvl w:val="1"/>
+          <w:numId w:val="2"/>
+        </w:numPr>
+        <w:jc w:val="left"/>
+      </w:pPr>
+      <w:r>
+        <w:t>Anchoring and Art Auctions</w:t>
+      </w:r>
+      <w:r>
+        <w:t xml:space="preserve"> </w:t>
+      </w:r>
+    </w:p>
+    <w:p>
+      <w:pPr>
+        <w:pStyle w:val="ListParagraph"/>
+        <w:numPr>
+          <w:ilvl w:val="2"/>
+          <w:numId w:val="2"/>
+        </w:numPr>
+        <w:jc w:val="left"/>
+      </w:pPr>
+      <w:r>
+        <w:t xml:space="preserve">Specific </w:t>
+      </w:r>
+      <w:r>
+        <w:t>works done on art auctions</w:t>
+      </w:r>
+    </w:p>
+    <w:p>
+      <w:pPr>
+        <w:pStyle w:val="ListParagraph"/>
+        <w:numPr>
+          <w:ilvl w:val="2"/>
+          <w:numId w:val="2"/>
+        </w:numPr>
+        <w:jc w:val="left"/>
+      </w:pPr>
+      <w:r>
+        <w:t>Aside: tiny bit of other related research, behavioral biases</w:t>
+      </w:r>
+      <w:r>
+        <w:t xml:space="preserve"> – same kind of black box issue</w:t>
+      </w:r>
+    </w:p>
+    <w:p>
+      <w:pPr>
+        <w:pStyle w:val="ListParagraph"/>
+        <w:numPr>
+          <w:ilvl w:val="2"/>
+          <w:numId w:val="2"/>
+        </w:numPr>
+        <w:jc w:val="left"/>
+      </w:pPr>
+      <w:r>
+        <w:t>(</w:t>
+      </w:r>
+      <w:r>
+        <w:t xml:space="preserve">maybe parallel to </w:t>
+      </w:r>
+      <w:r>
+        <w:t>anchoring in real estate</w:t>
+      </w:r>
+      <w:r>
+        <w:t xml:space="preserve"> </w:t>
       </w:r>
       <w:r>
         <w:t>–</w:t>
@@ -211,10 +363,26 @@
         <w:t xml:space="preserve"> </w:t>
       </w:r>
       <w:r>
-        <w:t>Raphaelle</w:t>
-      </w:r>
-      <w:r>
-        <w:t>, Hadley, Mark Best</w:t>
+        <w:t xml:space="preserve">anecdote on how anchoring is </w:t>
+      </w:r>
+      <w:r>
+        <w:t>accounted for)</w:t>
+      </w:r>
+      <w:r>
+        <w:t xml:space="preserve"> </w:t>
+      </w:r>
+    </w:p>
+    <w:p>
+      <w:pPr>
+        <w:pStyle w:val="ListParagraph"/>
+        <w:numPr>
+          <w:ilvl w:val="1"/>
+          <w:numId w:val="2"/>
+        </w:numPr>
+        <w:jc w:val="left"/>
+      </w:pPr>
+      <w:r>
+        <w:t>Where does this research fit in?</w:t>
       </w:r>
     </w:p>
     <w:p>
@@ -227,103 +395,6 @@
         <w:jc w:val="left"/>
       </w:pPr>
       <w:r>
-        <w:t>Literature Review</w:t>
-      </w:r>
-    </w:p>
-    <w:p>
-      <w:pPr>
-        <w:pStyle w:val="ListParagraph"/>
-        <w:numPr>
-          <w:ilvl w:val="1"/>
-          <w:numId w:val="2"/>
-        </w:numPr>
-        <w:jc w:val="left"/>
-      </w:pPr>
-      <w:r>
-        <w:t>Anchoring</w:t>
-      </w:r>
-    </w:p>
-    <w:p>
-      <w:pPr>
-        <w:pStyle w:val="ListParagraph"/>
-        <w:numPr>
-          <w:ilvl w:val="1"/>
-          <w:numId w:val="2"/>
-        </w:numPr>
-        <w:jc w:val="left"/>
-      </w:pPr>
-      <w:r>
-        <w:t>Economics of Art Auctions</w:t>
-      </w:r>
-    </w:p>
-    <w:p>
-      <w:pPr>
-        <w:pStyle w:val="ListParagraph"/>
-        <w:numPr>
-          <w:ilvl w:val="1"/>
-          <w:numId w:val="2"/>
-        </w:numPr>
-        <w:jc w:val="left"/>
-      </w:pPr>
-      <w:r>
-        <w:t>Anchoring and Art Auctions</w:t>
-      </w:r>
-      <w:r>
-        <w:t xml:space="preserve"> </w:t>
-      </w:r>
-    </w:p>
-    <w:p>
-      <w:pPr>
-        <w:pStyle w:val="ListParagraph"/>
-        <w:numPr>
-          <w:ilvl w:val="2"/>
-          <w:numId w:val="2"/>
-        </w:numPr>
-        <w:jc w:val="left"/>
-      </w:pPr>
-      <w:r>
-        <w:t xml:space="preserve">Specific </w:t>
-      </w:r>
-      <w:r>
-        <w:t>works done on art auctions</w:t>
-      </w:r>
-    </w:p>
-    <w:p>
-      <w:pPr>
-        <w:pStyle w:val="ListParagraph"/>
-        <w:numPr>
-          <w:ilvl w:val="2"/>
-          <w:numId w:val="2"/>
-        </w:numPr>
-        <w:jc w:val="left"/>
-      </w:pPr>
-      <w:r>
-        <w:t>Aside: tiny bit of other related research, behavioral biases</w:t>
-      </w:r>
-    </w:p>
-    <w:p>
-      <w:pPr>
-        <w:pStyle w:val="ListParagraph"/>
-        <w:numPr>
-          <w:ilvl w:val="1"/>
-          <w:numId w:val="2"/>
-        </w:numPr>
-        <w:jc w:val="left"/>
-      </w:pPr>
-      <w:r>
-        <w:t>Where does this research fit in?</w:t>
-      </w:r>
-    </w:p>
-    <w:p>
-      <w:pPr>
-        <w:pStyle w:val="ListParagraph"/>
-        <w:numPr>
-          <w:ilvl w:val="0"/>
-          <w:numId w:val="2"/>
-        </w:numPr>
-        <w:jc w:val="left"/>
-      </w:pPr>
-      <w:r>
         <w:t>Methodology</w:t>
       </w:r>
     </w:p>
@@ -441,630 +512,674 @@
       <w:pPr>
         <w:pStyle w:val="ListParagraph"/>
         <w:numPr>
-          <w:ilvl w:val="0"/>
-          <w:numId w:val="2"/>
-        </w:numPr>
-        <w:jc w:val="left"/>
-      </w:pPr>
-      <w:r>
-        <w:t>Data</w:t>
-      </w:r>
-      <w:r>
-        <w:t>, summary statistics, preliminary regressions</w:t>
-      </w:r>
-    </w:p>
-    <w:p>
-      <w:pPr>
-        <w:pStyle w:val="ListParagraph"/>
-        <w:numPr>
-          <w:ilvl w:val="1"/>
-          <w:numId w:val="2"/>
-        </w:numPr>
-        <w:jc w:val="left"/>
-      </w:pPr>
-      <w:r>
-        <w:t xml:space="preserve">Impressionist </w:t>
-      </w:r>
-      <w:r>
-        <w:t>Art</w:t>
-      </w:r>
-    </w:p>
-    <w:p>
-      <w:pPr>
-        <w:pStyle w:val="ListParagraph"/>
-        <w:numPr>
-          <w:ilvl w:val="1"/>
-          <w:numId w:val="2"/>
-        </w:numPr>
-        <w:jc w:val="left"/>
-      </w:pPr>
-      <w:r>
-        <w:t>Contemporary Art</w:t>
-      </w:r>
-    </w:p>
-    <w:p>
-      <w:pPr>
-        <w:pStyle w:val="ListParagraph"/>
-        <w:numPr>
-          <w:ilvl w:val="1"/>
-          <w:numId w:val="2"/>
-        </w:numPr>
-        <w:jc w:val="left"/>
-      </w:pPr>
-      <w:r>
-        <w:t xml:space="preserve">Recent </w:t>
-      </w:r>
-      <w:r>
-        <w:t>Assorted Art</w:t>
-      </w:r>
-    </w:p>
-    <w:p>
-      <w:pPr>
-        <w:pStyle w:val="ListParagraph"/>
-        <w:numPr>
-          <w:ilvl w:val="2"/>
-          <w:numId w:val="2"/>
-        </w:numPr>
-        <w:jc w:val="left"/>
-      </w:pPr>
-      <w:r>
-        <w:t>Motivation:</w:t>
-      </w:r>
-      <w:r>
-        <w:t xml:space="preserve"> why </w:t>
-      </w:r>
-      <w:r>
-        <w:t>a new dataset?</w:t>
-      </w:r>
-    </w:p>
-    <w:p>
-      <w:pPr>
-        <w:pStyle w:val="ListParagraph"/>
-        <w:numPr>
-          <w:ilvl w:val="3"/>
-          <w:numId w:val="2"/>
-        </w:numPr>
-        <w:jc w:val="left"/>
-      </w:pPr>
-      <w:r>
-        <w:t xml:space="preserve">More recent </w:t>
-      </w:r>
-      <w:r>
-        <w:t>than other data</w:t>
-      </w:r>
-    </w:p>
-    <w:p>
-      <w:pPr>
-        <w:pStyle w:val="ListParagraph"/>
-        <w:numPr>
-          <w:ilvl w:val="3"/>
-          <w:numId w:val="2"/>
-        </w:numPr>
-        <w:jc w:val="left"/>
-      </w:pPr>
-      <w:r>
-        <w:t>S</w:t>
-      </w:r>
-      <w:r>
-        <w:t xml:space="preserve">hort time gaps between </w:t>
-      </w:r>
-      <w:r>
-        <w:t>auctions</w:t>
-      </w:r>
-    </w:p>
-    <w:p>
-      <w:pPr>
-        <w:pStyle w:val="ListParagraph"/>
-        <w:numPr>
-          <w:ilvl w:val="3"/>
-          <w:numId w:val="2"/>
-        </w:numPr>
-        <w:jc w:val="left"/>
-      </w:pPr>
-      <w:r>
-        <w:t xml:space="preserve">Assorted art, </w:t>
-      </w:r>
-      <w:r>
-        <w:t>lots of material to test substitutes</w:t>
-      </w:r>
-    </w:p>
-    <w:p>
-      <w:pPr>
-        <w:pStyle w:val="ListParagraph"/>
-        <w:numPr>
-          <w:ilvl w:val="0"/>
-          <w:numId w:val="2"/>
-        </w:numPr>
-        <w:jc w:val="left"/>
-      </w:pPr>
-      <w:r>
-        <w:t>Results</w:t>
-      </w:r>
-    </w:p>
-    <w:p>
-      <w:pPr>
-        <w:pStyle w:val="ListParagraph"/>
-        <w:numPr>
-          <w:ilvl w:val="1"/>
-          <w:numId w:val="2"/>
-        </w:numPr>
-        <w:jc w:val="left"/>
-      </w:pPr>
-      <w:r>
-        <w:t>Hedonic regression results</w:t>
-      </w:r>
-    </w:p>
-    <w:p>
-      <w:pPr>
-        <w:pStyle w:val="ListParagraph"/>
-        <w:numPr>
-          <w:ilvl w:val="1"/>
-          <w:numId w:val="2"/>
-        </w:numPr>
-        <w:jc w:val="left"/>
-      </w:pPr>
-      <w:r>
-        <w:t>Replicat</w:t>
-      </w:r>
-      <w:r>
-        <w:t>ion</w:t>
-      </w:r>
-      <w:r>
-        <w:t>, anchoring effects (resale)</w:t>
-      </w:r>
-    </w:p>
-    <w:p>
-      <w:pPr>
-        <w:pStyle w:val="ListParagraph"/>
-        <w:numPr>
-          <w:ilvl w:val="2"/>
-          <w:numId w:val="2"/>
-        </w:numPr>
-        <w:jc w:val="left"/>
-      </w:pPr>
-      <w:r>
-        <w:t>Impressionist Art</w:t>
-      </w:r>
-    </w:p>
-    <w:p>
-      <w:pPr>
-        <w:pStyle w:val="ListParagraph"/>
-        <w:numPr>
-          <w:ilvl w:val="2"/>
-          <w:numId w:val="2"/>
-        </w:numPr>
-        <w:jc w:val="left"/>
-      </w:pPr>
-      <w:r>
-        <w:t>Contemporary Art</w:t>
-      </w:r>
-    </w:p>
-    <w:p>
-      <w:pPr>
-        <w:pStyle w:val="ListParagraph"/>
-        <w:numPr>
-          <w:ilvl w:val="2"/>
-          <w:numId w:val="2"/>
-        </w:numPr>
-        <w:jc w:val="left"/>
-      </w:pPr>
-      <w:r>
-        <w:t xml:space="preserve">Recent </w:t>
-      </w:r>
-      <w:r>
-        <w:t>Assorted Art</w:t>
-      </w:r>
-    </w:p>
-    <w:p>
-      <w:pPr>
-        <w:pStyle w:val="ListParagraph"/>
-        <w:numPr>
-          <w:ilvl w:val="3"/>
-          <w:numId w:val="2"/>
-        </w:numPr>
-        <w:jc w:val="left"/>
-      </w:pPr>
-      <w:r>
-        <w:t xml:space="preserve"># use </w:t>
-      </w:r>
-      <w:r>
-        <w:t>ol</w:t>
-      </w:r>
-      <w:r>
-        <w:t xml:space="preserve">d regressions you ran for draft, </w:t>
-      </w:r>
-      <w:r>
-        <w:t>with substitute as proxy</w:t>
-      </w:r>
-    </w:p>
-    <w:p>
-      <w:pPr>
-        <w:pStyle w:val="ListParagraph"/>
-        <w:numPr>
-          <w:ilvl w:val="1"/>
-          <w:numId w:val="2"/>
-        </w:numPr>
-        <w:jc w:val="left"/>
-      </w:pPr>
-      <w:r>
-        <w:t>Performance: m</w:t>
-      </w:r>
-      <w:r>
-        <w:t>easures of substitution</w:t>
-      </w:r>
-    </w:p>
-    <w:p>
-      <w:pPr>
-        <w:pStyle w:val="ListParagraph"/>
-        <w:numPr>
-          <w:ilvl w:val="2"/>
-          <w:numId w:val="2"/>
-        </w:numPr>
-        <w:jc w:val="left"/>
-      </w:pPr>
-      <w:r>
-        <w:t xml:space="preserve">Regressions </w:t>
-      </w:r>
-      <w:r>
-        <w:t>here</w:t>
-      </w:r>
-      <w:r>
-        <w:t xml:space="preserve"> for performance</w:t>
-      </w:r>
-    </w:p>
-    <w:p>
-      <w:pPr>
-        <w:pStyle w:val="ListParagraph"/>
-        <w:numPr>
-          <w:ilvl w:val="1"/>
-          <w:numId w:val="2"/>
-        </w:numPr>
-        <w:jc w:val="left"/>
-      </w:pPr>
-      <w:r>
-        <w:t>Anchoring cross-effects</w:t>
-      </w:r>
-      <w:r>
-        <w:t xml:space="preserve"> (substitutes)</w:t>
-      </w:r>
-      <w:r>
-        <w:t xml:space="preserve"> </w:t>
-      </w:r>
-      <w:r>
-        <w:t>–</w:t>
-      </w:r>
-      <w:r>
-        <w:t xml:space="preserve"> </w:t>
-      </w:r>
-      <w:r>
-        <w:t>using both measures, for full datasets</w:t>
-      </w:r>
-    </w:p>
-    <w:p>
-      <w:pPr>
-        <w:pStyle w:val="ListParagraph"/>
-        <w:numPr>
-          <w:ilvl w:val="2"/>
-          <w:numId w:val="2"/>
-        </w:numPr>
-        <w:jc w:val="left"/>
-      </w:pPr>
-      <w:r>
-        <w:t>Impressionis</w:t>
-      </w:r>
-      <w:r>
-        <w:t>t</w:t>
-      </w:r>
-      <w:r>
-        <w:t xml:space="preserve"> Art</w:t>
-      </w:r>
-    </w:p>
-    <w:p>
-      <w:pPr>
-        <w:pStyle w:val="ListParagraph"/>
-        <w:numPr>
-          <w:ilvl w:val="2"/>
-          <w:numId w:val="2"/>
-        </w:numPr>
-        <w:jc w:val="left"/>
-      </w:pPr>
-      <w:r>
-        <w:t>Contemporary Art</w:t>
-      </w:r>
-    </w:p>
-    <w:p>
-      <w:pPr>
-        <w:pStyle w:val="ListParagraph"/>
-        <w:numPr>
-          <w:ilvl w:val="2"/>
-          <w:numId w:val="2"/>
-        </w:numPr>
-        <w:jc w:val="left"/>
-      </w:pPr>
-      <w:r>
-        <w:t xml:space="preserve">Recent </w:t>
-      </w:r>
-      <w:r>
-        <w:t>Assorted Art</w:t>
-      </w:r>
-    </w:p>
-    <w:p>
-      <w:pPr>
-        <w:pStyle w:val="ListParagraph"/>
-        <w:numPr>
-          <w:ilvl w:val="1"/>
-          <w:numId w:val="2"/>
-        </w:numPr>
-        <w:jc w:val="left"/>
-      </w:pPr>
-      <w:r>
-        <w:lastRenderedPageBreak/>
-        <w:t>Some c</w:t>
-      </w:r>
-      <w:r>
-        <w:t>omparison between specific artists</w:t>
-      </w:r>
-      <w:r>
-        <w:t xml:space="preserve"> (from Hadley Newton</w:t>
-      </w:r>
-      <w:r>
-        <w:t xml:space="preserve"> ‘16, formerly @ Sotheby’s</w:t>
-      </w:r>
-      <w:r>
-        <w:t xml:space="preserve"> -&gt; full time</w:t>
+          <w:ilvl w:val="2"/>
+          <w:numId w:val="2"/>
+        </w:numPr>
+        <w:jc w:val="left"/>
+      </w:pPr>
+      <w:r>
+        <w:t>Ideal measure of substitution?</w:t>
+      </w:r>
+      <w:r>
+        <w:t xml:space="preserve"> (where would fill in the holes?</w:t>
       </w:r>
       <w:r>
         <w:t>)</w:t>
       </w:r>
-    </w:p>
-    <w:p>
-      <w:pPr>
-        <w:pStyle w:val="ListParagraph"/>
-        <w:ind w:left="1440"/>
-        <w:jc w:val="left"/>
-      </w:pPr>
-      <w:r>
-        <w:t>(easy to code up – just filtering data before running)</w:t>
-      </w:r>
-    </w:p>
-    <w:p>
-      <w:pPr>
-        <w:pStyle w:val="ListParagraph"/>
-        <w:numPr>
-          <w:ilvl w:val="2"/>
-          <w:numId w:val="2"/>
-        </w:numPr>
-        <w:jc w:val="left"/>
-      </w:pPr>
-      <w:r>
-        <w:t>Miro &amp; Dali</w:t>
-      </w:r>
-    </w:p>
-    <w:p>
-      <w:pPr>
-        <w:pStyle w:val="ListParagraph"/>
-        <w:numPr>
-          <w:ilvl w:val="2"/>
-          <w:numId w:val="2"/>
-        </w:numPr>
-        <w:jc w:val="left"/>
-      </w:pPr>
-      <w:r>
-        <w:t>Picasso &amp; Chagall</w:t>
-      </w:r>
-    </w:p>
-    <w:p>
-      <w:pPr>
-        <w:pStyle w:val="ListParagraph"/>
-        <w:numPr>
-          <w:ilvl w:val="2"/>
-          <w:numId w:val="2"/>
-        </w:numPr>
-        <w:jc w:val="left"/>
-      </w:pPr>
-      <w:r>
-        <w:t>Munch and Toulouse-Lautrec</w:t>
-      </w:r>
-    </w:p>
-    <w:p>
-      <w:pPr>
-        <w:pStyle w:val="ListParagraph"/>
-        <w:numPr>
-          <w:ilvl w:val="0"/>
-          <w:numId w:val="2"/>
-        </w:numPr>
-        <w:jc w:val="left"/>
-      </w:pPr>
-      <w:r>
-        <w:t>Limitations</w:t>
-      </w:r>
-      <w:r>
-        <w:t xml:space="preserve"> and Future Directions</w:t>
-      </w:r>
-    </w:p>
-    <w:p>
-      <w:pPr>
-        <w:pStyle w:val="ListParagraph"/>
-        <w:numPr>
-          <w:ilvl w:val="1"/>
-          <w:numId w:val="2"/>
-        </w:numPr>
-        <w:jc w:val="left"/>
-      </w:pPr>
-      <w:r>
-        <w:t xml:space="preserve">Ambiguity </w:t>
-      </w:r>
-      <w:r>
-        <w:t xml:space="preserve">&amp; problems </w:t>
-      </w:r>
-      <w:r>
-        <w:t xml:space="preserve">in </w:t>
-      </w:r>
-      <w:r>
-        <w:t xml:space="preserve">constructing </w:t>
-      </w:r>
-      <w:r>
-        <w:t xml:space="preserve">measures of </w:t>
-      </w:r>
-      <w:r>
-        <w:t>subst</w:t>
-      </w:r>
-      <w:r>
-        <w:t>itu</w:t>
-      </w:r>
-      <w:r>
-        <w:t>tion / similarity</w:t>
-      </w:r>
-    </w:p>
-    <w:p>
-      <w:pPr>
-        <w:pStyle w:val="ListParagraph"/>
-        <w:numPr>
-          <w:ilvl w:val="2"/>
-          <w:numId w:val="2"/>
-        </w:numPr>
-        <w:jc w:val="left"/>
-      </w:pPr>
-      <w:r>
-        <w:t>Draw upon domain experience /</w:t>
-      </w:r>
-      <w:r>
-        <w:t xml:space="preserve"> interviews </w:t>
-      </w:r>
-      <w:r>
-        <w:t xml:space="preserve">heavily </w:t>
-      </w:r>
-      <w:r>
-        <w:t>here</w:t>
-      </w:r>
-    </w:p>
-    <w:p>
-      <w:pPr>
-        <w:pStyle w:val="ListParagraph"/>
-        <w:numPr>
-          <w:ilvl w:val="1"/>
-          <w:numId w:val="2"/>
-        </w:numPr>
-        <w:jc w:val="left"/>
-      </w:pPr>
-      <w:r>
-        <w:t>Directions for anchoring</w:t>
-      </w:r>
-    </w:p>
-    <w:p>
-      <w:pPr>
-        <w:pStyle w:val="ListParagraph"/>
-        <w:numPr>
-          <w:ilvl w:val="2"/>
-          <w:numId w:val="2"/>
-        </w:numPr>
-        <w:jc w:val="left"/>
-      </w:pPr>
-      <w:r>
-        <w:t xml:space="preserve">Asymmetric </w:t>
-      </w:r>
-      <w:r>
-        <w:t>anchoring effects</w:t>
-      </w:r>
-    </w:p>
-    <w:p>
-      <w:pPr>
-        <w:pStyle w:val="ListParagraph"/>
-        <w:numPr>
-          <w:ilvl w:val="2"/>
-          <w:numId w:val="2"/>
-        </w:numPr>
-        <w:jc w:val="left"/>
-      </w:pPr>
-      <w:r>
-        <w:t>Presale estimates,</w:t>
-      </w:r>
-      <w:r>
-        <w:t xml:space="preserve"> probability of sale</w:t>
-      </w:r>
-    </w:p>
-    <w:p>
-      <w:pPr>
-        <w:pStyle w:val="ListParagraph"/>
-        <w:numPr>
-          <w:ilvl w:val="1"/>
-          <w:numId w:val="2"/>
-        </w:numPr>
-        <w:jc w:val="left"/>
-      </w:pPr>
-      <w:r>
-        <w:t>Future data to explore</w:t>
-      </w:r>
-    </w:p>
-    <w:p>
-      <w:pPr>
-        <w:pStyle w:val="ListParagraph"/>
-        <w:numPr>
-          <w:ilvl w:val="2"/>
-          <w:numId w:val="2"/>
-        </w:numPr>
-        <w:jc w:val="left"/>
-      </w:pPr>
-      <w:r>
-        <w:t>Online art auctions</w:t>
-      </w:r>
-      <w:r>
-        <w:t xml:space="preserve"> vs. in-person</w:t>
-      </w:r>
-    </w:p>
-    <w:p>
-      <w:pPr>
-        <w:pStyle w:val="ListParagraph"/>
-        <w:numPr>
-          <w:ilvl w:val="0"/>
-          <w:numId w:val="2"/>
-        </w:numPr>
-        <w:jc w:val="left"/>
-      </w:pPr>
-      <w:r>
-        <w:t>Conclusion</w:t>
-      </w:r>
-    </w:p>
-    <w:p>
-      <w:pPr>
-        <w:pStyle w:val="ListParagraph"/>
-        <w:numPr>
-          <w:ilvl w:val="0"/>
-          <w:numId w:val="2"/>
-        </w:numPr>
-        <w:jc w:val="left"/>
-      </w:pPr>
-      <w:r>
-        <w:t>Bibliography</w:t>
-      </w:r>
-    </w:p>
-    <w:p>
-      <w:pPr>
-        <w:pStyle w:val="ListParagraph"/>
-        <w:numPr>
-          <w:ilvl w:val="0"/>
-          <w:numId w:val="2"/>
-        </w:numPr>
-        <w:jc w:val="left"/>
-      </w:pPr>
-      <w:r>
-        <w:t>Appendices</w:t>
-      </w:r>
-    </w:p>
-    <w:p>
-      <w:pPr>
-        <w:pStyle w:val="ListParagraph"/>
-        <w:numPr>
-          <w:ilvl w:val="1"/>
-          <w:numId w:val="2"/>
-        </w:numPr>
-        <w:jc w:val="left"/>
-      </w:pPr>
-      <w:r>
-        <w:t>Tables</w:t>
+      <w:r>
+        <w:t xml:space="preserve">. maybe regress </w:t>
+      </w:r>
+      <w:r>
+        <w:t xml:space="preserve">relative </w:t>
+      </w:r>
+      <w:r>
+        <w:t xml:space="preserve">differences between prices of goods </w:t>
+      </w:r>
+      <w:r>
+        <w:t>on the measure of substitution</w:t>
       </w:r>
       <w:bookmarkStart w:id="0" w:name="_GoBack"/>
       <w:bookmarkEnd w:id="0"/>
+    </w:p>
+    <w:p>
+      <w:pPr>
+        <w:pStyle w:val="ListParagraph"/>
+        <w:numPr>
+          <w:ilvl w:val="0"/>
+          <w:numId w:val="2"/>
+        </w:numPr>
+        <w:jc w:val="left"/>
+      </w:pPr>
+      <w:r>
+        <w:t>Data</w:t>
+      </w:r>
+      <w:r>
+        <w:t>, summary statistics, preliminary regressions</w:t>
+      </w:r>
+    </w:p>
+    <w:p>
+      <w:pPr>
+        <w:pStyle w:val="ListParagraph"/>
+        <w:numPr>
+          <w:ilvl w:val="1"/>
+          <w:numId w:val="2"/>
+        </w:numPr>
+        <w:jc w:val="left"/>
+      </w:pPr>
+      <w:r>
+        <w:t xml:space="preserve">Impressionist </w:t>
+      </w:r>
+      <w:r>
+        <w:t>Art</w:t>
+      </w:r>
+    </w:p>
+    <w:p>
+      <w:pPr>
+        <w:pStyle w:val="ListParagraph"/>
+        <w:numPr>
+          <w:ilvl w:val="1"/>
+          <w:numId w:val="2"/>
+        </w:numPr>
+        <w:jc w:val="left"/>
+      </w:pPr>
+      <w:r>
+        <w:t>Contemporary Art</w:t>
+      </w:r>
+    </w:p>
+    <w:p>
+      <w:pPr>
+        <w:pStyle w:val="ListParagraph"/>
+        <w:numPr>
+          <w:ilvl w:val="1"/>
+          <w:numId w:val="2"/>
+        </w:numPr>
+        <w:jc w:val="left"/>
+      </w:pPr>
+      <w:r>
+        <w:t xml:space="preserve">Recent </w:t>
+      </w:r>
+      <w:r>
+        <w:t>Assorted Art</w:t>
+      </w:r>
+    </w:p>
+    <w:p>
+      <w:pPr>
+        <w:pStyle w:val="ListParagraph"/>
+        <w:numPr>
+          <w:ilvl w:val="2"/>
+          <w:numId w:val="2"/>
+        </w:numPr>
+        <w:jc w:val="left"/>
+      </w:pPr>
+      <w:r>
+        <w:t>Motivation:</w:t>
+      </w:r>
+      <w:r>
+        <w:t xml:space="preserve"> why </w:t>
+      </w:r>
+      <w:r>
+        <w:t>a new dataset?</w:t>
+      </w:r>
+    </w:p>
+    <w:p>
+      <w:pPr>
+        <w:pStyle w:val="ListParagraph"/>
+        <w:numPr>
+          <w:ilvl w:val="3"/>
+          <w:numId w:val="2"/>
+        </w:numPr>
+        <w:jc w:val="left"/>
+      </w:pPr>
+      <w:r>
+        <w:t xml:space="preserve">More recent </w:t>
+      </w:r>
+      <w:r>
+        <w:t>than other data</w:t>
+      </w:r>
+    </w:p>
+    <w:p>
+      <w:pPr>
+        <w:pStyle w:val="ListParagraph"/>
+        <w:numPr>
+          <w:ilvl w:val="3"/>
+          <w:numId w:val="2"/>
+        </w:numPr>
+        <w:jc w:val="left"/>
+      </w:pPr>
+      <w:r>
+        <w:t>S</w:t>
+      </w:r>
+      <w:r>
+        <w:t xml:space="preserve">hort time gaps between </w:t>
+      </w:r>
+      <w:r>
+        <w:t>auctions</w:t>
+      </w:r>
+    </w:p>
+    <w:p>
+      <w:pPr>
+        <w:pStyle w:val="ListParagraph"/>
+        <w:numPr>
+          <w:ilvl w:val="3"/>
+          <w:numId w:val="2"/>
+        </w:numPr>
+        <w:jc w:val="left"/>
+      </w:pPr>
+      <w:r>
+        <w:t xml:space="preserve">Assorted art, </w:t>
+      </w:r>
+      <w:r>
+        <w:t>lots of material to test substitutes</w:t>
+      </w:r>
+    </w:p>
+    <w:p>
+      <w:pPr>
+        <w:pStyle w:val="ListParagraph"/>
+        <w:numPr>
+          <w:ilvl w:val="0"/>
+          <w:numId w:val="2"/>
+        </w:numPr>
+        <w:jc w:val="left"/>
+      </w:pPr>
+      <w:r>
+        <w:t>Results</w:t>
+      </w:r>
+    </w:p>
+    <w:p>
+      <w:pPr>
+        <w:pStyle w:val="ListParagraph"/>
+        <w:numPr>
+          <w:ilvl w:val="1"/>
+          <w:numId w:val="2"/>
+        </w:numPr>
+        <w:jc w:val="left"/>
+      </w:pPr>
+      <w:r>
+        <w:t>Hedonic regression results</w:t>
+      </w:r>
+    </w:p>
+    <w:p>
+      <w:pPr>
+        <w:pStyle w:val="ListParagraph"/>
+        <w:numPr>
+          <w:ilvl w:val="1"/>
+          <w:numId w:val="2"/>
+        </w:numPr>
+        <w:jc w:val="left"/>
+      </w:pPr>
+      <w:r>
+        <w:t>Replicat</w:t>
+      </w:r>
+      <w:r>
+        <w:t>ion</w:t>
+      </w:r>
+      <w:r>
+        <w:t>, anchoring effects (resale)</w:t>
+      </w:r>
+    </w:p>
+    <w:p>
+      <w:pPr>
+        <w:pStyle w:val="ListParagraph"/>
+        <w:numPr>
+          <w:ilvl w:val="2"/>
+          <w:numId w:val="2"/>
+        </w:numPr>
+        <w:jc w:val="left"/>
+      </w:pPr>
+      <w:r>
+        <w:t>Impressionist Art</w:t>
+      </w:r>
+    </w:p>
+    <w:p>
+      <w:pPr>
+        <w:pStyle w:val="ListParagraph"/>
+        <w:numPr>
+          <w:ilvl w:val="2"/>
+          <w:numId w:val="2"/>
+        </w:numPr>
+        <w:jc w:val="left"/>
+      </w:pPr>
+      <w:r>
+        <w:t>Contemporary Art</w:t>
+      </w:r>
+    </w:p>
+    <w:p>
+      <w:pPr>
+        <w:pStyle w:val="ListParagraph"/>
+        <w:numPr>
+          <w:ilvl w:val="2"/>
+          <w:numId w:val="2"/>
+        </w:numPr>
+        <w:jc w:val="left"/>
+      </w:pPr>
+      <w:r>
+        <w:t xml:space="preserve">Recent </w:t>
+      </w:r>
+      <w:r>
+        <w:t>Assorted Art</w:t>
+      </w:r>
+    </w:p>
+    <w:p>
+      <w:pPr>
+        <w:pStyle w:val="ListParagraph"/>
+        <w:numPr>
+          <w:ilvl w:val="3"/>
+          <w:numId w:val="2"/>
+        </w:numPr>
+        <w:jc w:val="left"/>
+      </w:pPr>
+      <w:r>
+        <w:lastRenderedPageBreak/>
+        <w:t xml:space="preserve"># use </w:t>
+      </w:r>
+      <w:r>
+        <w:t>ol</w:t>
+      </w:r>
+      <w:r>
+        <w:t xml:space="preserve">d regressions you ran for draft, </w:t>
+      </w:r>
+      <w:r>
+        <w:t>with substitute as proxy</w:t>
+      </w:r>
+    </w:p>
+    <w:p>
+      <w:pPr>
+        <w:pStyle w:val="ListParagraph"/>
+        <w:numPr>
+          <w:ilvl w:val="1"/>
+          <w:numId w:val="2"/>
+        </w:numPr>
+        <w:jc w:val="left"/>
+      </w:pPr>
+      <w:r>
+        <w:t>Performance: m</w:t>
+      </w:r>
+      <w:r>
+        <w:t>easures of substitution</w:t>
+      </w:r>
+    </w:p>
+    <w:p>
+      <w:pPr>
+        <w:pStyle w:val="ListParagraph"/>
+        <w:numPr>
+          <w:ilvl w:val="2"/>
+          <w:numId w:val="2"/>
+        </w:numPr>
+        <w:jc w:val="left"/>
+      </w:pPr>
+      <w:r>
+        <w:t xml:space="preserve">Regressions </w:t>
+      </w:r>
+      <w:r>
+        <w:t>here</w:t>
+      </w:r>
+      <w:r>
+        <w:t xml:space="preserve"> for performance</w:t>
+      </w:r>
+    </w:p>
+    <w:p>
+      <w:pPr>
+        <w:pStyle w:val="ListParagraph"/>
+        <w:numPr>
+          <w:ilvl w:val="1"/>
+          <w:numId w:val="2"/>
+        </w:numPr>
+        <w:jc w:val="left"/>
+      </w:pPr>
+      <w:r>
+        <w:t>Anchoring cross-effects</w:t>
+      </w:r>
+      <w:r>
+        <w:t xml:space="preserve"> (substitutes)</w:t>
+      </w:r>
+      <w:r>
+        <w:t xml:space="preserve"> </w:t>
+      </w:r>
+      <w:r>
+        <w:t>–</w:t>
+      </w:r>
+      <w:r>
+        <w:t xml:space="preserve"> </w:t>
+      </w:r>
+      <w:r>
+        <w:t>using both measures, for full datasets</w:t>
+      </w:r>
+    </w:p>
+    <w:p>
+      <w:pPr>
+        <w:pStyle w:val="ListParagraph"/>
+        <w:numPr>
+          <w:ilvl w:val="2"/>
+          <w:numId w:val="2"/>
+        </w:numPr>
+        <w:jc w:val="left"/>
+      </w:pPr>
+      <w:r>
+        <w:t>Impressionis</w:t>
+      </w:r>
+      <w:r>
+        <w:t>t</w:t>
+      </w:r>
+      <w:r>
+        <w:t xml:space="preserve"> Art</w:t>
+      </w:r>
+    </w:p>
+    <w:p>
+      <w:pPr>
+        <w:pStyle w:val="ListParagraph"/>
+        <w:numPr>
+          <w:ilvl w:val="2"/>
+          <w:numId w:val="2"/>
+        </w:numPr>
+        <w:jc w:val="left"/>
+      </w:pPr>
+      <w:r>
+        <w:t>Contemporary Art</w:t>
+      </w:r>
+    </w:p>
+    <w:p>
+      <w:pPr>
+        <w:pStyle w:val="ListParagraph"/>
+        <w:numPr>
+          <w:ilvl w:val="2"/>
+          <w:numId w:val="2"/>
+        </w:numPr>
+        <w:jc w:val="left"/>
+      </w:pPr>
+      <w:r>
+        <w:t xml:space="preserve">Recent </w:t>
+      </w:r>
+      <w:r>
+        <w:t>Assorted Art</w:t>
+      </w:r>
+    </w:p>
+    <w:p>
+      <w:pPr>
+        <w:pStyle w:val="ListParagraph"/>
+        <w:numPr>
+          <w:ilvl w:val="1"/>
+          <w:numId w:val="2"/>
+        </w:numPr>
+        <w:jc w:val="left"/>
+      </w:pPr>
+      <w:r>
+        <w:t>Some c</w:t>
+      </w:r>
+      <w:r>
+        <w:t>omparison between specific artists</w:t>
+      </w:r>
+      <w:r>
+        <w:t xml:space="preserve"> (from Hadley Newton</w:t>
+      </w:r>
+      <w:r>
+        <w:t xml:space="preserve"> ‘16, formerly @ Sotheby’s</w:t>
+      </w:r>
+      <w:r>
+        <w:t xml:space="preserve"> -&gt; full time</w:t>
+      </w:r>
+      <w:r>
+        <w:t>)</w:t>
+      </w:r>
+    </w:p>
+    <w:p>
+      <w:pPr>
+        <w:pStyle w:val="ListParagraph"/>
+        <w:ind w:left="1440"/>
+        <w:jc w:val="left"/>
+      </w:pPr>
+      <w:r>
+        <w:t>(easy to code up – just filtering data before running)</w:t>
+      </w:r>
+    </w:p>
+    <w:p>
+      <w:pPr>
+        <w:pStyle w:val="ListParagraph"/>
+        <w:numPr>
+          <w:ilvl w:val="2"/>
+          <w:numId w:val="2"/>
+        </w:numPr>
+        <w:jc w:val="left"/>
+      </w:pPr>
+      <w:r>
+        <w:t>Miro &amp; Dali</w:t>
+      </w:r>
+    </w:p>
+    <w:p>
+      <w:pPr>
+        <w:pStyle w:val="ListParagraph"/>
+        <w:numPr>
+          <w:ilvl w:val="2"/>
+          <w:numId w:val="2"/>
+        </w:numPr>
+        <w:jc w:val="left"/>
+      </w:pPr>
+      <w:r>
+        <w:t>Picasso &amp; Chagall</w:t>
+      </w:r>
+    </w:p>
+    <w:p>
+      <w:pPr>
+        <w:pStyle w:val="ListParagraph"/>
+        <w:numPr>
+          <w:ilvl w:val="2"/>
+          <w:numId w:val="2"/>
+        </w:numPr>
+        <w:jc w:val="left"/>
+      </w:pPr>
+      <w:r>
+        <w:t>Munch and Toulouse-Lautrec</w:t>
+      </w:r>
+    </w:p>
+    <w:p>
+      <w:pPr>
+        <w:pStyle w:val="ListParagraph"/>
+        <w:numPr>
+          <w:ilvl w:val="0"/>
+          <w:numId w:val="2"/>
+        </w:numPr>
+        <w:jc w:val="left"/>
+      </w:pPr>
+      <w:r>
+        <w:t>Limitations</w:t>
+      </w:r>
+      <w:r>
+        <w:t xml:space="preserve"> and Future Directions</w:t>
+      </w:r>
+    </w:p>
+    <w:p>
+      <w:pPr>
+        <w:pStyle w:val="ListParagraph"/>
+        <w:numPr>
+          <w:ilvl w:val="1"/>
+          <w:numId w:val="2"/>
+        </w:numPr>
+        <w:jc w:val="left"/>
+      </w:pPr>
+      <w:r>
+        <w:t xml:space="preserve">Ambiguity </w:t>
+      </w:r>
+      <w:r>
+        <w:t xml:space="preserve">&amp; problems </w:t>
+      </w:r>
+      <w:r>
+        <w:t xml:space="preserve">in </w:t>
+      </w:r>
+      <w:r>
+        <w:t xml:space="preserve">constructing </w:t>
+      </w:r>
+      <w:r>
+        <w:t xml:space="preserve">measures of </w:t>
+      </w:r>
+      <w:r>
+        <w:t>subst</w:t>
+      </w:r>
+      <w:r>
+        <w:t>itu</w:t>
+      </w:r>
+      <w:r>
+        <w:t>tion / similarity</w:t>
+      </w:r>
+    </w:p>
+    <w:p>
+      <w:pPr>
+        <w:pStyle w:val="ListParagraph"/>
+        <w:numPr>
+          <w:ilvl w:val="2"/>
+          <w:numId w:val="2"/>
+        </w:numPr>
+        <w:jc w:val="left"/>
+      </w:pPr>
+      <w:r>
+        <w:t>Draw upon domain experience /</w:t>
+      </w:r>
+      <w:r>
+        <w:t xml:space="preserve"> interviews </w:t>
+      </w:r>
+      <w:r>
+        <w:t xml:space="preserve">heavily </w:t>
+      </w:r>
+      <w:r>
+        <w:t>here</w:t>
+      </w:r>
+    </w:p>
+    <w:p>
+      <w:pPr>
+        <w:pStyle w:val="ListParagraph"/>
+        <w:numPr>
+          <w:ilvl w:val="1"/>
+          <w:numId w:val="2"/>
+        </w:numPr>
+        <w:jc w:val="left"/>
+      </w:pPr>
+      <w:r>
+        <w:t>Directions for anchoring</w:t>
+      </w:r>
+    </w:p>
+    <w:p>
+      <w:pPr>
+        <w:pStyle w:val="ListParagraph"/>
+        <w:numPr>
+          <w:ilvl w:val="2"/>
+          <w:numId w:val="2"/>
+        </w:numPr>
+        <w:jc w:val="left"/>
+      </w:pPr>
+      <w:r>
+        <w:t xml:space="preserve">Asymmetric </w:t>
+      </w:r>
+      <w:r>
+        <w:t>anchoring effects</w:t>
+      </w:r>
+    </w:p>
+    <w:p>
+      <w:pPr>
+        <w:pStyle w:val="ListParagraph"/>
+        <w:numPr>
+          <w:ilvl w:val="2"/>
+          <w:numId w:val="2"/>
+        </w:numPr>
+        <w:jc w:val="left"/>
+      </w:pPr>
+      <w:r>
+        <w:t>Presale estimates,</w:t>
+      </w:r>
+      <w:r>
+        <w:t xml:space="preserve"> probability of sale</w:t>
+      </w:r>
+    </w:p>
+    <w:p>
+      <w:pPr>
+        <w:pStyle w:val="ListParagraph"/>
+        <w:numPr>
+          <w:ilvl w:val="1"/>
+          <w:numId w:val="2"/>
+        </w:numPr>
+        <w:jc w:val="left"/>
+      </w:pPr>
+      <w:r>
+        <w:t>Future data to explore</w:t>
+      </w:r>
+    </w:p>
+    <w:p>
+      <w:pPr>
+        <w:pStyle w:val="ListParagraph"/>
+        <w:numPr>
+          <w:ilvl w:val="2"/>
+          <w:numId w:val="2"/>
+        </w:numPr>
+        <w:jc w:val="left"/>
+      </w:pPr>
+      <w:r>
+        <w:t>Online art auctions</w:t>
+      </w:r>
+      <w:r>
+        <w:t xml:space="preserve"> vs. in-person</w:t>
+      </w:r>
+    </w:p>
+    <w:p>
+      <w:pPr>
+        <w:pStyle w:val="ListParagraph"/>
+        <w:numPr>
+          <w:ilvl w:val="1"/>
+          <w:numId w:val="2"/>
+        </w:numPr>
+        <w:jc w:val="left"/>
+      </w:pPr>
+      <w:r>
+        <w:t>Black box of past price -&gt; affect current price</w:t>
+      </w:r>
+    </w:p>
+    <w:p>
+      <w:pPr>
+        <w:pStyle w:val="ListParagraph"/>
+        <w:numPr>
+          <w:ilvl w:val="0"/>
+          <w:numId w:val="2"/>
+        </w:numPr>
+        <w:jc w:val="left"/>
+      </w:pPr>
+      <w:r>
+        <w:t>Conclusion</w:t>
+      </w:r>
+    </w:p>
+    <w:p>
+      <w:pPr>
+        <w:pStyle w:val="ListParagraph"/>
+        <w:numPr>
+          <w:ilvl w:val="0"/>
+          <w:numId w:val="2"/>
+        </w:numPr>
+        <w:jc w:val="left"/>
+      </w:pPr>
+      <w:r>
+        <w:t>Bibliography</w:t>
+      </w:r>
+    </w:p>
+    <w:p>
+      <w:pPr>
+        <w:pStyle w:val="ListParagraph"/>
+        <w:numPr>
+          <w:ilvl w:val="0"/>
+          <w:numId w:val="2"/>
+        </w:numPr>
+        <w:jc w:val="left"/>
+      </w:pPr>
+      <w:r>
+        <w:t>Appendices</w:t>
+      </w:r>
+    </w:p>
+    <w:p>
+      <w:pPr>
+        <w:pStyle w:val="ListParagraph"/>
+        <w:numPr>
+          <w:ilvl w:val="1"/>
+          <w:numId w:val="2"/>
+        </w:numPr>
+        <w:jc w:val="left"/>
+      </w:pPr>
+      <w:r>
+        <w:t>Tables</w:t>
+      </w:r>
     </w:p>
     <w:p>
       <w:pPr>

</xml_diff>

<commit_message>
Finished first draft of data section.
</commit_message>
<xml_diff>
--- a/OUTLINE.docx
+++ b/OUTLINE.docx
@@ -926,137 +926,140 @@
         <w:jc w:val="left"/>
       </w:pPr>
       <w:r>
-        <w:t>(easy to code up – just filtering data before running)</w:t>
-      </w:r>
-    </w:p>
-    <w:p>
-      <w:pPr>
-        <w:pStyle w:val="ListParagraph"/>
-        <w:numPr>
-          <w:ilvl w:val="2"/>
-          <w:numId w:val="2"/>
-        </w:numPr>
-        <w:jc w:val="left"/>
-      </w:pPr>
-      <w:r>
-        <w:t>Miro &amp; Dali</w:t>
-      </w:r>
-    </w:p>
-    <w:p>
-      <w:pPr>
-        <w:pStyle w:val="ListParagraph"/>
-        <w:numPr>
-          <w:ilvl w:val="2"/>
-          <w:numId w:val="2"/>
-        </w:numPr>
-        <w:jc w:val="left"/>
-      </w:pPr>
-      <w:r>
-        <w:t>Picasso &amp; Chagall</w:t>
-      </w:r>
-    </w:p>
-    <w:p>
-      <w:pPr>
-        <w:pStyle w:val="ListParagraph"/>
-        <w:numPr>
-          <w:ilvl w:val="2"/>
-          <w:numId w:val="2"/>
-        </w:numPr>
-        <w:jc w:val="left"/>
-      </w:pPr>
-      <w:r>
-        <w:t>Munch and Toulouse-Lautrec</w:t>
-      </w:r>
-    </w:p>
-    <w:p>
-      <w:pPr>
-        <w:pStyle w:val="ListParagraph"/>
-        <w:numPr>
-          <w:ilvl w:val="0"/>
-          <w:numId w:val="2"/>
-        </w:numPr>
-        <w:jc w:val="left"/>
-      </w:pPr>
-      <w:r>
-        <w:t>Limitations</w:t>
-      </w:r>
-      <w:r>
-        <w:t xml:space="preserve"> and Future Directions</w:t>
-      </w:r>
-    </w:p>
-    <w:p>
-      <w:pPr>
-        <w:pStyle w:val="ListParagraph"/>
-        <w:numPr>
-          <w:ilvl w:val="1"/>
-          <w:numId w:val="2"/>
-        </w:numPr>
-        <w:jc w:val="left"/>
-      </w:pPr>
-      <w:r>
-        <w:t xml:space="preserve">Ambiguity </w:t>
-      </w:r>
-      <w:r>
-        <w:t xml:space="preserve">&amp; problems </w:t>
-      </w:r>
-      <w:r>
-        <w:t xml:space="preserve">in </w:t>
-      </w:r>
-      <w:r>
-        <w:t xml:space="preserve">constructing </w:t>
-      </w:r>
-      <w:r>
-        <w:t xml:space="preserve">measures of </w:t>
-      </w:r>
-      <w:r>
-        <w:t>subst</w:t>
-      </w:r>
-      <w:r>
-        <w:t>itu</w:t>
-      </w:r>
-      <w:r>
-        <w:t>tion / similarity</w:t>
-      </w:r>
-    </w:p>
-    <w:p>
-      <w:pPr>
-        <w:pStyle w:val="ListParagraph"/>
-        <w:numPr>
-          <w:ilvl w:val="2"/>
-          <w:numId w:val="2"/>
-        </w:numPr>
-        <w:jc w:val="left"/>
-      </w:pPr>
-      <w:r>
-        <w:t>Draw upon domain experience /</w:t>
-      </w:r>
-      <w:r>
-        <w:t xml:space="preserve"> interviews </w:t>
-      </w:r>
-      <w:r>
-        <w:t xml:space="preserve">heavily </w:t>
-      </w:r>
-      <w:r>
-        <w:t>here</w:t>
-      </w:r>
-    </w:p>
-    <w:p>
-      <w:pPr>
-        <w:pStyle w:val="ListParagraph"/>
-        <w:numPr>
-          <w:ilvl w:val="2"/>
-          <w:numId w:val="2"/>
-        </w:numPr>
-        <w:jc w:val="left"/>
-      </w:pPr>
-      <w:r>
-        <w:t xml:space="preserve">Regression model: marginal effect of individual substitutes on the </w:t>
-      </w:r>
-      <w:r>
-        <w:t>given good?</w:t>
+        <w:t>(easy to code up – jus</w:t>
+      </w:r>
+      <w:r>
+        <w:t>t filtering data before running. Don’t do new things with finding similarity etc.)</w:t>
       </w:r>
       <w:bookmarkStart w:id="0" w:name="_GoBack"/>
       <w:bookmarkEnd w:id="0"/>
+    </w:p>
+    <w:p>
+      <w:pPr>
+        <w:pStyle w:val="ListParagraph"/>
+        <w:numPr>
+          <w:ilvl w:val="2"/>
+          <w:numId w:val="2"/>
+        </w:numPr>
+        <w:jc w:val="left"/>
+      </w:pPr>
+      <w:r>
+        <w:t>Miro &amp; Dali</w:t>
+      </w:r>
+    </w:p>
+    <w:p>
+      <w:pPr>
+        <w:pStyle w:val="ListParagraph"/>
+        <w:numPr>
+          <w:ilvl w:val="2"/>
+          <w:numId w:val="2"/>
+        </w:numPr>
+        <w:jc w:val="left"/>
+      </w:pPr>
+      <w:r>
+        <w:t>Picasso &amp; Chagall</w:t>
+      </w:r>
+    </w:p>
+    <w:p>
+      <w:pPr>
+        <w:pStyle w:val="ListParagraph"/>
+        <w:numPr>
+          <w:ilvl w:val="2"/>
+          <w:numId w:val="2"/>
+        </w:numPr>
+        <w:jc w:val="left"/>
+      </w:pPr>
+      <w:r>
+        <w:t>Munch and Toulouse-Lautrec</w:t>
+      </w:r>
+    </w:p>
+    <w:p>
+      <w:pPr>
+        <w:pStyle w:val="ListParagraph"/>
+        <w:numPr>
+          <w:ilvl w:val="0"/>
+          <w:numId w:val="2"/>
+        </w:numPr>
+        <w:jc w:val="left"/>
+      </w:pPr>
+      <w:r>
+        <w:t>Limitations</w:t>
+      </w:r>
+      <w:r>
+        <w:t xml:space="preserve"> and Future Directions</w:t>
+      </w:r>
+    </w:p>
+    <w:p>
+      <w:pPr>
+        <w:pStyle w:val="ListParagraph"/>
+        <w:numPr>
+          <w:ilvl w:val="1"/>
+          <w:numId w:val="2"/>
+        </w:numPr>
+        <w:jc w:val="left"/>
+      </w:pPr>
+      <w:r>
+        <w:t xml:space="preserve">Ambiguity </w:t>
+      </w:r>
+      <w:r>
+        <w:t xml:space="preserve">&amp; problems </w:t>
+      </w:r>
+      <w:r>
+        <w:t xml:space="preserve">in </w:t>
+      </w:r>
+      <w:r>
+        <w:t xml:space="preserve">constructing </w:t>
+      </w:r>
+      <w:r>
+        <w:t xml:space="preserve">measures of </w:t>
+      </w:r>
+      <w:r>
+        <w:t>subst</w:t>
+      </w:r>
+      <w:r>
+        <w:t>itu</w:t>
+      </w:r>
+      <w:r>
+        <w:t>tion / similarity</w:t>
+      </w:r>
+    </w:p>
+    <w:p>
+      <w:pPr>
+        <w:pStyle w:val="ListParagraph"/>
+        <w:numPr>
+          <w:ilvl w:val="2"/>
+          <w:numId w:val="2"/>
+        </w:numPr>
+        <w:jc w:val="left"/>
+      </w:pPr>
+      <w:r>
+        <w:t>Draw upon domain experience /</w:t>
+      </w:r>
+      <w:r>
+        <w:t xml:space="preserve"> interviews </w:t>
+      </w:r>
+      <w:r>
+        <w:t xml:space="preserve">heavily </w:t>
+      </w:r>
+      <w:r>
+        <w:t>here</w:t>
+      </w:r>
+    </w:p>
+    <w:p>
+      <w:pPr>
+        <w:pStyle w:val="ListParagraph"/>
+        <w:numPr>
+          <w:ilvl w:val="2"/>
+          <w:numId w:val="2"/>
+        </w:numPr>
+        <w:jc w:val="left"/>
+      </w:pPr>
+      <w:r>
+        <w:t xml:space="preserve">Regression model: marginal effect of individual substitutes on the </w:t>
+      </w:r>
+      <w:r>
+        <w:t>given good?</w:t>
+      </w:r>
     </w:p>
     <w:p>
       <w:pPr>

</xml_diff>

<commit_message>
was going to add part about evaluating q1, q2 but just going to leave out for now
</commit_message>
<xml_diff>
--- a/OUTLINE.docx
+++ b/OUTLINE.docx
@@ -252,13 +252,8 @@
       <w:r>
         <w:t xml:space="preserve">current prices. </w:t>
       </w:r>
-      <w:proofErr w:type="gramStart"/>
-      <w:r>
-        <w:t>talk</w:t>
-      </w:r>
-      <w:proofErr w:type="gramEnd"/>
-      <w:r>
-        <w:t xml:space="preserve"> about </w:t>
+      <w:r>
+        <w:t xml:space="preserve">talk about </w:t>
       </w:r>
       <w:r>
         <w:t xml:space="preserve">more liquid market -&gt; </w:t>
@@ -274,6 +269,271 @@
       </w:r>
       <w:r>
         <w:t>Little paragraph or something</w:t>
+      </w:r>
+    </w:p>
+    <w:p>
+      <w:pPr>
+        <w:pStyle w:val="ListParagraph"/>
+        <w:numPr>
+          <w:ilvl w:val="1"/>
+          <w:numId w:val="2"/>
+        </w:numPr>
+        <w:jc w:val="left"/>
+      </w:pPr>
+      <w:r>
+        <w:t>Anchoring and Art Auctions</w:t>
+      </w:r>
+      <w:r>
+        <w:t xml:space="preserve"> </w:t>
+      </w:r>
+    </w:p>
+    <w:p>
+      <w:pPr>
+        <w:pStyle w:val="ListParagraph"/>
+        <w:numPr>
+          <w:ilvl w:val="2"/>
+          <w:numId w:val="2"/>
+        </w:numPr>
+        <w:jc w:val="left"/>
+      </w:pPr>
+      <w:r>
+        <w:t xml:space="preserve">Specific </w:t>
+      </w:r>
+      <w:r>
+        <w:t>works done on art auctions</w:t>
+      </w:r>
+    </w:p>
+    <w:p>
+      <w:pPr>
+        <w:pStyle w:val="ListParagraph"/>
+        <w:numPr>
+          <w:ilvl w:val="2"/>
+          <w:numId w:val="2"/>
+        </w:numPr>
+        <w:jc w:val="left"/>
+      </w:pPr>
+      <w:r>
+        <w:t>Aside: tiny bit of other related research, behavioral biases</w:t>
+      </w:r>
+      <w:r>
+        <w:t xml:space="preserve"> – same kind of black box issue</w:t>
+      </w:r>
+    </w:p>
+    <w:p>
+      <w:pPr>
+        <w:pStyle w:val="ListParagraph"/>
+        <w:numPr>
+          <w:ilvl w:val="2"/>
+          <w:numId w:val="2"/>
+        </w:numPr>
+        <w:jc w:val="left"/>
+      </w:pPr>
+      <w:r>
+        <w:t>(</w:t>
+      </w:r>
+      <w:r>
+        <w:t xml:space="preserve">maybe parallel to </w:t>
+      </w:r>
+      <w:r>
+        <w:t>anchoring in real estate</w:t>
+      </w:r>
+      <w:r>
+        <w:t xml:space="preserve"> </w:t>
+      </w:r>
+      <w:r>
+        <w:t>–</w:t>
+      </w:r>
+      <w:r>
+        <w:t xml:space="preserve"> </w:t>
+      </w:r>
+      <w:r>
+        <w:t xml:space="preserve">anecdote on how anchoring is </w:t>
+      </w:r>
+      <w:r>
+        <w:t>accounted for)</w:t>
+      </w:r>
+      <w:r>
+        <w:t xml:space="preserve"> </w:t>
+      </w:r>
+    </w:p>
+    <w:p>
+      <w:pPr>
+        <w:pStyle w:val="ListParagraph"/>
+        <w:numPr>
+          <w:ilvl w:val="1"/>
+          <w:numId w:val="2"/>
+        </w:numPr>
+        <w:jc w:val="left"/>
+      </w:pPr>
+      <w:r>
+        <w:t>Where does this research fit in?</w:t>
+      </w:r>
+    </w:p>
+    <w:p>
+      <w:pPr>
+        <w:pStyle w:val="ListParagraph"/>
+        <w:numPr>
+          <w:ilvl w:val="0"/>
+          <w:numId w:val="2"/>
+        </w:numPr>
+        <w:jc w:val="left"/>
+      </w:pPr>
+      <w:r>
+        <w:t>Methodology</w:t>
+      </w:r>
+    </w:p>
+    <w:p>
+      <w:pPr>
+        <w:pStyle w:val="ListParagraph"/>
+        <w:numPr>
+          <w:ilvl w:val="1"/>
+          <w:numId w:val="2"/>
+        </w:numPr>
+        <w:jc w:val="left"/>
+      </w:pPr>
+      <w:r>
+        <w:t>Hedonic regression</w:t>
+      </w:r>
+    </w:p>
+    <w:p>
+      <w:pPr>
+        <w:pStyle w:val="ListParagraph"/>
+        <w:numPr>
+          <w:ilvl w:val="1"/>
+          <w:numId w:val="2"/>
+        </w:numPr>
+        <w:jc w:val="left"/>
+      </w:pPr>
+      <w:r>
+        <w:t>Anchoring effects (resale): Beggs &amp; Graddy (2009)</w:t>
+      </w:r>
+    </w:p>
+    <w:p>
+      <w:pPr>
+        <w:pStyle w:val="ListParagraph"/>
+        <w:numPr>
+          <w:ilvl w:val="1"/>
+          <w:numId w:val="2"/>
+        </w:numPr>
+        <w:jc w:val="left"/>
+      </w:pPr>
+      <w:r>
+        <w:t>Anchoring cross-effects (substitutes): my contribution</w:t>
+      </w:r>
+    </w:p>
+    <w:p>
+      <w:pPr>
+        <w:pStyle w:val="ListParagraph"/>
+        <w:numPr>
+          <w:ilvl w:val="1"/>
+          <w:numId w:val="2"/>
+        </w:numPr>
+        <w:jc w:val="left"/>
+      </w:pPr>
+      <w:r>
+        <w:t>Measures of substitution</w:t>
+      </w:r>
+    </w:p>
+    <w:p>
+      <w:pPr>
+        <w:pStyle w:val="ListParagraph"/>
+        <w:numPr>
+          <w:ilvl w:val="2"/>
+          <w:numId w:val="2"/>
+        </w:numPr>
+        <w:jc w:val="left"/>
+      </w:pPr>
+      <w:r>
+        <w:t>Negative log of second moment, hedonic differences</w:t>
+      </w:r>
+    </w:p>
+    <w:p>
+      <w:pPr>
+        <w:pStyle w:val="ListParagraph"/>
+        <w:numPr>
+          <w:ilvl w:val="2"/>
+          <w:numId w:val="2"/>
+        </w:numPr>
+        <w:jc w:val="left"/>
+      </w:pPr>
+      <w:r>
+        <w:t>Domain knowledge</w:t>
+      </w:r>
+    </w:p>
+    <w:p>
+      <w:pPr>
+        <w:pStyle w:val="ListParagraph"/>
+        <w:numPr>
+          <w:ilvl w:val="2"/>
+          <w:numId w:val="2"/>
+        </w:numPr>
+        <w:jc w:val="left"/>
+      </w:pPr>
+      <w:r>
+        <w:t xml:space="preserve">(maybe something else from the literature here. </w:t>
+      </w:r>
+      <w:r>
+        <w:t>Easy to code up)</w:t>
+      </w:r>
+    </w:p>
+    <w:p>
+      <w:pPr>
+        <w:pStyle w:val="ListParagraph"/>
+        <w:numPr>
+          <w:ilvl w:val="1"/>
+          <w:numId w:val="2"/>
+        </w:numPr>
+        <w:jc w:val="left"/>
+      </w:pPr>
+      <w:r>
+        <w:t>Assessing efficacy of substitution measures</w:t>
+      </w:r>
+      <w:r>
+        <w:t xml:space="preserve"> – other regressions maybe</w:t>
+      </w:r>
+    </w:p>
+    <w:p>
+      <w:pPr>
+        <w:pStyle w:val="ListParagraph"/>
+        <w:numPr>
+          <w:ilvl w:val="2"/>
+          <w:numId w:val="2"/>
+        </w:numPr>
+        <w:jc w:val="left"/>
+      </w:pPr>
+      <w:r>
+        <w:t>Ideal measure of substitution?</w:t>
+      </w:r>
+      <w:r>
+        <w:t xml:space="preserve"> (where would fill in the holes?</w:t>
+      </w:r>
+      <w:r>
+        <w:t>)</w:t>
+      </w:r>
+      <w:r>
+        <w:t xml:space="preserve">. maybe regress </w:t>
+      </w:r>
+      <w:r>
+        <w:t xml:space="preserve">relative </w:t>
+      </w:r>
+      <w:r>
+        <w:t xml:space="preserve">differences between prices of goods </w:t>
+      </w:r>
+      <w:r>
+        <w:t>on the measure of substitution</w:t>
+      </w:r>
+    </w:p>
+    <w:p>
+      <w:pPr>
+        <w:pStyle w:val="ListParagraph"/>
+        <w:numPr>
+          <w:ilvl w:val="2"/>
+          <w:numId w:val="2"/>
+        </w:numPr>
+        <w:jc w:val="left"/>
+      </w:pPr>
+      <w:r>
+        <w:t>Information entropy?</w:t>
       </w:r>
       <w:bookmarkStart w:id="0" w:name="_GoBack"/>
       <w:bookmarkEnd w:id="0"/>
@@ -282,665 +542,381 @@
       <w:pPr>
         <w:pStyle w:val="ListParagraph"/>
         <w:numPr>
-          <w:ilvl w:val="1"/>
-          <w:numId w:val="2"/>
-        </w:numPr>
-        <w:jc w:val="left"/>
-      </w:pPr>
-      <w:r>
-        <w:t>Anchoring and Art Auctions</w:t>
+          <w:ilvl w:val="0"/>
+          <w:numId w:val="2"/>
+        </w:numPr>
+        <w:jc w:val="left"/>
+      </w:pPr>
+      <w:r>
+        <w:t>Data</w:t>
+      </w:r>
+      <w:r>
+        <w:t>, summary statistics, preliminary regressions</w:t>
+      </w:r>
+    </w:p>
+    <w:p>
+      <w:pPr>
+        <w:pStyle w:val="ListParagraph"/>
+        <w:numPr>
+          <w:ilvl w:val="1"/>
+          <w:numId w:val="2"/>
+        </w:numPr>
+        <w:jc w:val="left"/>
+      </w:pPr>
+      <w:r>
+        <w:t xml:space="preserve">Impressionist </w:t>
+      </w:r>
+      <w:r>
+        <w:t>Art</w:t>
+      </w:r>
+    </w:p>
+    <w:p>
+      <w:pPr>
+        <w:pStyle w:val="ListParagraph"/>
+        <w:numPr>
+          <w:ilvl w:val="1"/>
+          <w:numId w:val="2"/>
+        </w:numPr>
+        <w:jc w:val="left"/>
+      </w:pPr>
+      <w:r>
+        <w:t>Contemporary Art</w:t>
+      </w:r>
+    </w:p>
+    <w:p>
+      <w:pPr>
+        <w:pStyle w:val="ListParagraph"/>
+        <w:numPr>
+          <w:ilvl w:val="1"/>
+          <w:numId w:val="2"/>
+        </w:numPr>
+        <w:jc w:val="left"/>
+      </w:pPr>
+      <w:r>
+        <w:t xml:space="preserve">Recent </w:t>
+      </w:r>
+      <w:r>
+        <w:t>Assorted Art</w:t>
+      </w:r>
+    </w:p>
+    <w:p>
+      <w:pPr>
+        <w:pStyle w:val="ListParagraph"/>
+        <w:numPr>
+          <w:ilvl w:val="2"/>
+          <w:numId w:val="2"/>
+        </w:numPr>
+        <w:jc w:val="left"/>
+      </w:pPr>
+      <w:r>
+        <w:t>Motivation:</w:t>
+      </w:r>
+      <w:r>
+        <w:t xml:space="preserve"> why </w:t>
+      </w:r>
+      <w:r>
+        <w:t>a new dataset?</w:t>
+      </w:r>
+    </w:p>
+    <w:p>
+      <w:pPr>
+        <w:pStyle w:val="ListParagraph"/>
+        <w:numPr>
+          <w:ilvl w:val="3"/>
+          <w:numId w:val="2"/>
+        </w:numPr>
+        <w:jc w:val="left"/>
+      </w:pPr>
+      <w:r>
+        <w:t xml:space="preserve">More recent </w:t>
+      </w:r>
+      <w:r>
+        <w:t>than other data</w:t>
+      </w:r>
+    </w:p>
+    <w:p>
+      <w:pPr>
+        <w:pStyle w:val="ListParagraph"/>
+        <w:numPr>
+          <w:ilvl w:val="3"/>
+          <w:numId w:val="2"/>
+        </w:numPr>
+        <w:jc w:val="left"/>
+      </w:pPr>
+      <w:r>
+        <w:t>S</w:t>
+      </w:r>
+      <w:r>
+        <w:t xml:space="preserve">hort time gaps between </w:t>
+      </w:r>
+      <w:r>
+        <w:t>auctions</w:t>
+      </w:r>
+    </w:p>
+    <w:p>
+      <w:pPr>
+        <w:pStyle w:val="ListParagraph"/>
+        <w:numPr>
+          <w:ilvl w:val="3"/>
+          <w:numId w:val="2"/>
+        </w:numPr>
+        <w:jc w:val="left"/>
+      </w:pPr>
+      <w:r>
+        <w:t xml:space="preserve">Assorted art, </w:t>
+      </w:r>
+      <w:r>
+        <w:t>lots of material to test substitutes</w:t>
+      </w:r>
+    </w:p>
+    <w:p>
+      <w:pPr>
+        <w:pStyle w:val="ListParagraph"/>
+        <w:numPr>
+          <w:ilvl w:val="0"/>
+          <w:numId w:val="2"/>
+        </w:numPr>
+        <w:jc w:val="left"/>
+      </w:pPr>
+      <w:r>
+        <w:t>Results</w:t>
+      </w:r>
+    </w:p>
+    <w:p>
+      <w:pPr>
+        <w:pStyle w:val="ListParagraph"/>
+        <w:numPr>
+          <w:ilvl w:val="1"/>
+          <w:numId w:val="2"/>
+        </w:numPr>
+        <w:jc w:val="left"/>
+      </w:pPr>
+      <w:r>
+        <w:t>Hedonic regression results</w:t>
+      </w:r>
+    </w:p>
+    <w:p>
+      <w:pPr>
+        <w:pStyle w:val="ListParagraph"/>
+        <w:numPr>
+          <w:ilvl w:val="1"/>
+          <w:numId w:val="2"/>
+        </w:numPr>
+        <w:jc w:val="left"/>
+      </w:pPr>
+      <w:r>
+        <w:t>Replicat</w:t>
+      </w:r>
+      <w:r>
+        <w:t>ion</w:t>
+      </w:r>
+      <w:r>
+        <w:t>, anchoring effects (resale)</w:t>
+      </w:r>
+    </w:p>
+    <w:p>
+      <w:pPr>
+        <w:pStyle w:val="ListParagraph"/>
+        <w:numPr>
+          <w:ilvl w:val="2"/>
+          <w:numId w:val="2"/>
+        </w:numPr>
+        <w:jc w:val="left"/>
+      </w:pPr>
+      <w:r>
+        <w:t>Impressionist Art</w:t>
+      </w:r>
+    </w:p>
+    <w:p>
+      <w:pPr>
+        <w:pStyle w:val="ListParagraph"/>
+        <w:numPr>
+          <w:ilvl w:val="2"/>
+          <w:numId w:val="2"/>
+        </w:numPr>
+        <w:jc w:val="left"/>
+      </w:pPr>
+      <w:r>
+        <w:t>Contemporary Art</w:t>
+      </w:r>
+    </w:p>
+    <w:p>
+      <w:pPr>
+        <w:pStyle w:val="ListParagraph"/>
+        <w:numPr>
+          <w:ilvl w:val="2"/>
+          <w:numId w:val="2"/>
+        </w:numPr>
+        <w:jc w:val="left"/>
+      </w:pPr>
+      <w:r>
+        <w:t xml:space="preserve">Recent </w:t>
+      </w:r>
+      <w:r>
+        <w:t>Assorted Art</w:t>
+      </w:r>
+    </w:p>
+    <w:p>
+      <w:pPr>
+        <w:pStyle w:val="ListParagraph"/>
+        <w:numPr>
+          <w:ilvl w:val="3"/>
+          <w:numId w:val="2"/>
+        </w:numPr>
+        <w:jc w:val="left"/>
+      </w:pPr>
+      <w:r>
+        <w:lastRenderedPageBreak/>
+        <w:t xml:space="preserve"># use </w:t>
+      </w:r>
+      <w:r>
+        <w:t>ol</w:t>
+      </w:r>
+      <w:r>
+        <w:t xml:space="preserve">d regressions you ran for draft, </w:t>
+      </w:r>
+      <w:r>
+        <w:t>with substitute as proxy</w:t>
+      </w:r>
+    </w:p>
+    <w:p>
+      <w:pPr>
+        <w:pStyle w:val="ListParagraph"/>
+        <w:numPr>
+          <w:ilvl w:val="1"/>
+          <w:numId w:val="2"/>
+        </w:numPr>
+        <w:jc w:val="left"/>
+      </w:pPr>
+      <w:r>
+        <w:t>Performance: m</w:t>
+      </w:r>
+      <w:r>
+        <w:t>easures of substitution</w:t>
+      </w:r>
+    </w:p>
+    <w:p>
+      <w:pPr>
+        <w:pStyle w:val="ListParagraph"/>
+        <w:numPr>
+          <w:ilvl w:val="2"/>
+          <w:numId w:val="2"/>
+        </w:numPr>
+        <w:jc w:val="left"/>
+      </w:pPr>
+      <w:r>
+        <w:t xml:space="preserve">Regressions </w:t>
+      </w:r>
+      <w:r>
+        <w:t>here</w:t>
+      </w:r>
+      <w:r>
+        <w:t xml:space="preserve"> for performance</w:t>
+      </w:r>
+    </w:p>
+    <w:p>
+      <w:pPr>
+        <w:pStyle w:val="ListParagraph"/>
+        <w:numPr>
+          <w:ilvl w:val="1"/>
+          <w:numId w:val="2"/>
+        </w:numPr>
+        <w:jc w:val="left"/>
+      </w:pPr>
+      <w:r>
+        <w:t>Anchoring cross-effects</w:t>
+      </w:r>
+      <w:r>
+        <w:t xml:space="preserve"> (substitutes)</w:t>
       </w:r>
       <w:r>
         <w:t xml:space="preserve"> </w:t>
       </w:r>
-    </w:p>
-    <w:p>
-      <w:pPr>
-        <w:pStyle w:val="ListParagraph"/>
-        <w:numPr>
-          <w:ilvl w:val="2"/>
-          <w:numId w:val="2"/>
-        </w:numPr>
-        <w:jc w:val="left"/>
-      </w:pPr>
-      <w:r>
-        <w:t xml:space="preserve">Specific </w:t>
-      </w:r>
-      <w:r>
-        <w:t>works done on art auctions</w:t>
-      </w:r>
-    </w:p>
-    <w:p>
-      <w:pPr>
-        <w:pStyle w:val="ListParagraph"/>
-        <w:numPr>
-          <w:ilvl w:val="2"/>
-          <w:numId w:val="2"/>
-        </w:numPr>
-        <w:jc w:val="left"/>
-      </w:pPr>
-      <w:r>
-        <w:t>Aside: tiny bit of other related research, behavioral biases</w:t>
-      </w:r>
-      <w:r>
-        <w:t xml:space="preserve"> – same kind of black box issue</w:t>
-      </w:r>
-    </w:p>
-    <w:p>
-      <w:pPr>
-        <w:pStyle w:val="ListParagraph"/>
-        <w:numPr>
-          <w:ilvl w:val="2"/>
-          <w:numId w:val="2"/>
-        </w:numPr>
-        <w:jc w:val="left"/>
-      </w:pPr>
-      <w:r>
-        <w:t>(</w:t>
-      </w:r>
-      <w:r>
-        <w:t xml:space="preserve">maybe parallel to </w:t>
-      </w:r>
-      <w:r>
-        <w:t>anchoring in real estate</w:t>
+      <w:r>
+        <w:t>–</w:t>
       </w:r>
       <w:r>
         <w:t xml:space="preserve"> </w:t>
       </w:r>
       <w:r>
-        <w:t>–</w:t>
-      </w:r>
-      <w:r>
-        <w:t xml:space="preserve"> </w:t>
-      </w:r>
-      <w:r>
-        <w:t xml:space="preserve">anecdote on how anchoring is </w:t>
-      </w:r>
-      <w:r>
-        <w:t>accounted for)</w:t>
-      </w:r>
-      <w:r>
-        <w:t xml:space="preserve"> </w:t>
-      </w:r>
-    </w:p>
-    <w:p>
-      <w:pPr>
-        <w:pStyle w:val="ListParagraph"/>
-        <w:numPr>
-          <w:ilvl w:val="1"/>
-          <w:numId w:val="2"/>
-        </w:numPr>
-        <w:jc w:val="left"/>
-      </w:pPr>
-      <w:r>
-        <w:t>Where does this research fit in?</w:t>
-      </w:r>
-    </w:p>
-    <w:p>
-      <w:pPr>
-        <w:pStyle w:val="ListParagraph"/>
-        <w:numPr>
-          <w:ilvl w:val="0"/>
-          <w:numId w:val="2"/>
-        </w:numPr>
-        <w:jc w:val="left"/>
-      </w:pPr>
-      <w:r>
-        <w:t>Methodology</w:t>
-      </w:r>
-    </w:p>
-    <w:p>
-      <w:pPr>
-        <w:pStyle w:val="ListParagraph"/>
-        <w:numPr>
-          <w:ilvl w:val="1"/>
-          <w:numId w:val="2"/>
-        </w:numPr>
-        <w:jc w:val="left"/>
-      </w:pPr>
-      <w:r>
-        <w:t>Hedonic regression</w:t>
-      </w:r>
-    </w:p>
-    <w:p>
-      <w:pPr>
-        <w:pStyle w:val="ListParagraph"/>
-        <w:numPr>
-          <w:ilvl w:val="1"/>
-          <w:numId w:val="2"/>
-        </w:numPr>
-        <w:jc w:val="left"/>
-      </w:pPr>
-      <w:r>
-        <w:t xml:space="preserve">Anchoring effects (resale): </w:t>
-      </w:r>
-      <w:proofErr w:type="spellStart"/>
-      <w:r>
-        <w:t>Beggs</w:t>
-      </w:r>
-      <w:proofErr w:type="spellEnd"/>
-      <w:r>
-        <w:t xml:space="preserve"> &amp; </w:t>
-      </w:r>
-      <w:proofErr w:type="spellStart"/>
-      <w:r>
-        <w:t>Graddy</w:t>
-      </w:r>
-      <w:proofErr w:type="spellEnd"/>
-      <w:r>
-        <w:t xml:space="preserve"> (2009)</w:t>
-      </w:r>
-    </w:p>
-    <w:p>
-      <w:pPr>
-        <w:pStyle w:val="ListParagraph"/>
-        <w:numPr>
-          <w:ilvl w:val="1"/>
-          <w:numId w:val="2"/>
-        </w:numPr>
-        <w:jc w:val="left"/>
-      </w:pPr>
-      <w:r>
-        <w:t>Anchoring cross-effects (substitutes): my contribution</w:t>
-      </w:r>
-    </w:p>
-    <w:p>
-      <w:pPr>
-        <w:pStyle w:val="ListParagraph"/>
-        <w:numPr>
-          <w:ilvl w:val="1"/>
-          <w:numId w:val="2"/>
-        </w:numPr>
-        <w:jc w:val="left"/>
-      </w:pPr>
-      <w:r>
-        <w:t>Measures of substitution</w:t>
-      </w:r>
-    </w:p>
-    <w:p>
-      <w:pPr>
-        <w:pStyle w:val="ListParagraph"/>
-        <w:numPr>
-          <w:ilvl w:val="2"/>
-          <w:numId w:val="2"/>
-        </w:numPr>
-        <w:jc w:val="left"/>
-      </w:pPr>
-      <w:r>
-        <w:t>Negative log of second moment, hedonic differences</w:t>
-      </w:r>
-    </w:p>
-    <w:p>
-      <w:pPr>
-        <w:pStyle w:val="ListParagraph"/>
-        <w:numPr>
-          <w:ilvl w:val="2"/>
-          <w:numId w:val="2"/>
-        </w:numPr>
-        <w:jc w:val="left"/>
-      </w:pPr>
-      <w:r>
-        <w:t>Domain knowledge</w:t>
-      </w:r>
-    </w:p>
-    <w:p>
-      <w:pPr>
-        <w:pStyle w:val="ListParagraph"/>
-        <w:numPr>
-          <w:ilvl w:val="2"/>
-          <w:numId w:val="2"/>
-        </w:numPr>
-        <w:jc w:val="left"/>
-      </w:pPr>
-      <w:r>
-        <w:t>(</w:t>
-      </w:r>
-      <w:proofErr w:type="gramStart"/>
-      <w:r>
-        <w:t>maybe</w:t>
-      </w:r>
-      <w:proofErr w:type="gramEnd"/>
-      <w:r>
-        <w:t xml:space="preserve"> something else from the literature here. </w:t>
-      </w:r>
-      <w:r>
-        <w:t>Easy to code up)</w:t>
-      </w:r>
-    </w:p>
-    <w:p>
-      <w:pPr>
-        <w:pStyle w:val="ListParagraph"/>
-        <w:numPr>
-          <w:ilvl w:val="1"/>
-          <w:numId w:val="2"/>
-        </w:numPr>
-        <w:jc w:val="left"/>
-      </w:pPr>
-      <w:r>
-        <w:t>Assessing efficacy of substitution measures</w:t>
-      </w:r>
-      <w:r>
-        <w:t xml:space="preserve"> – other regressions maybe</w:t>
-      </w:r>
-    </w:p>
-    <w:p>
-      <w:pPr>
-        <w:pStyle w:val="ListParagraph"/>
-        <w:numPr>
-          <w:ilvl w:val="2"/>
-          <w:numId w:val="2"/>
-        </w:numPr>
-        <w:jc w:val="left"/>
-      </w:pPr>
-      <w:r>
-        <w:t>Ideal measure of substitution?</w:t>
-      </w:r>
-      <w:r>
-        <w:t xml:space="preserve"> (</w:t>
-      </w:r>
-      <w:proofErr w:type="gramStart"/>
-      <w:r>
-        <w:t>where</w:t>
-      </w:r>
-      <w:proofErr w:type="gramEnd"/>
-      <w:r>
-        <w:t xml:space="preserve"> would fill in the holes?</w:t>
+        <w:t>using both measures, for full datasets</w:t>
+      </w:r>
+    </w:p>
+    <w:p>
+      <w:pPr>
+        <w:pStyle w:val="ListParagraph"/>
+        <w:numPr>
+          <w:ilvl w:val="2"/>
+          <w:numId w:val="2"/>
+        </w:numPr>
+        <w:jc w:val="left"/>
+      </w:pPr>
+      <w:r>
+        <w:t>Impressionis</w:t>
+      </w:r>
+      <w:r>
+        <w:t>t</w:t>
+      </w:r>
+      <w:r>
+        <w:t xml:space="preserve"> Art</w:t>
+      </w:r>
+    </w:p>
+    <w:p>
+      <w:pPr>
+        <w:pStyle w:val="ListParagraph"/>
+        <w:numPr>
+          <w:ilvl w:val="2"/>
+          <w:numId w:val="2"/>
+        </w:numPr>
+        <w:jc w:val="left"/>
+      </w:pPr>
+      <w:r>
+        <w:t>Contemporary Art</w:t>
+      </w:r>
+    </w:p>
+    <w:p>
+      <w:pPr>
+        <w:pStyle w:val="ListParagraph"/>
+        <w:numPr>
+          <w:ilvl w:val="2"/>
+          <w:numId w:val="2"/>
+        </w:numPr>
+        <w:jc w:val="left"/>
+      </w:pPr>
+      <w:r>
+        <w:t xml:space="preserve">Recent </w:t>
+      </w:r>
+      <w:r>
+        <w:t>Assorted Art</w:t>
+      </w:r>
+    </w:p>
+    <w:p>
+      <w:pPr>
+        <w:pStyle w:val="ListParagraph"/>
+        <w:numPr>
+          <w:ilvl w:val="1"/>
+          <w:numId w:val="2"/>
+        </w:numPr>
+        <w:jc w:val="left"/>
+      </w:pPr>
+      <w:r>
+        <w:t>Some c</w:t>
+      </w:r>
+      <w:r>
+        <w:t>omparison between specific artists</w:t>
+      </w:r>
+      <w:r>
+        <w:t xml:space="preserve"> (from Hadley Newton</w:t>
+      </w:r>
+      <w:r>
+        <w:t xml:space="preserve"> ‘16, formerly @ Sotheby’s</w:t>
+      </w:r>
+      <w:r>
+        <w:t xml:space="preserve"> -&gt; full time</w:t>
       </w:r>
       <w:r>
         <w:t>)</w:t>
       </w:r>
-      <w:r>
-        <w:t xml:space="preserve">. maybe regress </w:t>
-      </w:r>
-      <w:r>
-        <w:t xml:space="preserve">relative </w:t>
-      </w:r>
-      <w:r>
-        <w:t xml:space="preserve">differences between prices of goods </w:t>
-      </w:r>
-      <w:r>
-        <w:t>on the measure of substitution</w:t>
-      </w:r>
-    </w:p>
-    <w:p>
-      <w:pPr>
-        <w:pStyle w:val="ListParagraph"/>
-        <w:numPr>
-          <w:ilvl w:val="0"/>
-          <w:numId w:val="2"/>
-        </w:numPr>
-        <w:jc w:val="left"/>
-      </w:pPr>
-      <w:r>
-        <w:t>Data</w:t>
-      </w:r>
-      <w:r>
-        <w:t>, summary statistics, preliminary regressions</w:t>
-      </w:r>
-    </w:p>
-    <w:p>
-      <w:pPr>
-        <w:pStyle w:val="ListParagraph"/>
-        <w:numPr>
-          <w:ilvl w:val="1"/>
-          <w:numId w:val="2"/>
-        </w:numPr>
-        <w:jc w:val="left"/>
-      </w:pPr>
-      <w:r>
-        <w:t xml:space="preserve">Impressionist </w:t>
-      </w:r>
-      <w:r>
-        <w:t>Art</w:t>
-      </w:r>
-    </w:p>
-    <w:p>
-      <w:pPr>
-        <w:pStyle w:val="ListParagraph"/>
-        <w:numPr>
-          <w:ilvl w:val="1"/>
-          <w:numId w:val="2"/>
-        </w:numPr>
-        <w:jc w:val="left"/>
-      </w:pPr>
-      <w:r>
-        <w:t>Contemporary Art</w:t>
-      </w:r>
-    </w:p>
-    <w:p>
-      <w:pPr>
-        <w:pStyle w:val="ListParagraph"/>
-        <w:numPr>
-          <w:ilvl w:val="1"/>
-          <w:numId w:val="2"/>
-        </w:numPr>
-        <w:jc w:val="left"/>
-      </w:pPr>
-      <w:r>
-        <w:t xml:space="preserve">Recent </w:t>
-      </w:r>
-      <w:r>
-        <w:t>Assorted Art</w:t>
-      </w:r>
-    </w:p>
-    <w:p>
-      <w:pPr>
-        <w:pStyle w:val="ListParagraph"/>
-        <w:numPr>
-          <w:ilvl w:val="2"/>
-          <w:numId w:val="2"/>
-        </w:numPr>
-        <w:jc w:val="left"/>
-      </w:pPr>
-      <w:r>
-        <w:t>Motivation:</w:t>
-      </w:r>
-      <w:r>
-        <w:t xml:space="preserve"> why </w:t>
-      </w:r>
-      <w:r>
-        <w:t>a new dataset?</w:t>
-      </w:r>
-    </w:p>
-    <w:p>
-      <w:pPr>
-        <w:pStyle w:val="ListParagraph"/>
-        <w:numPr>
-          <w:ilvl w:val="3"/>
-          <w:numId w:val="2"/>
-        </w:numPr>
-        <w:jc w:val="left"/>
-      </w:pPr>
-      <w:r>
-        <w:t xml:space="preserve">More recent </w:t>
-      </w:r>
-      <w:r>
-        <w:t>than other data</w:t>
-      </w:r>
-    </w:p>
-    <w:p>
-      <w:pPr>
-        <w:pStyle w:val="ListParagraph"/>
-        <w:numPr>
-          <w:ilvl w:val="3"/>
-          <w:numId w:val="2"/>
-        </w:numPr>
-        <w:jc w:val="left"/>
-      </w:pPr>
-      <w:r>
-        <w:t>S</w:t>
-      </w:r>
-      <w:r>
-        <w:t xml:space="preserve">hort time gaps between </w:t>
-      </w:r>
-      <w:r>
-        <w:t>auctions</w:t>
-      </w:r>
-    </w:p>
-    <w:p>
-      <w:pPr>
-        <w:pStyle w:val="ListParagraph"/>
-        <w:numPr>
-          <w:ilvl w:val="3"/>
-          <w:numId w:val="2"/>
-        </w:numPr>
-        <w:jc w:val="left"/>
-      </w:pPr>
-      <w:r>
-        <w:t xml:space="preserve">Assorted art, </w:t>
-      </w:r>
-      <w:r>
-        <w:t>lots of material to test substitutes</w:t>
-      </w:r>
-    </w:p>
-    <w:p>
-      <w:pPr>
-        <w:pStyle w:val="ListParagraph"/>
-        <w:numPr>
-          <w:ilvl w:val="0"/>
-          <w:numId w:val="2"/>
-        </w:numPr>
-        <w:jc w:val="left"/>
-      </w:pPr>
-      <w:r>
-        <w:t>Results</w:t>
-      </w:r>
-    </w:p>
-    <w:p>
-      <w:pPr>
-        <w:pStyle w:val="ListParagraph"/>
-        <w:numPr>
-          <w:ilvl w:val="1"/>
-          <w:numId w:val="2"/>
-        </w:numPr>
-        <w:jc w:val="left"/>
-      </w:pPr>
-      <w:r>
-        <w:t>Hedonic regression results</w:t>
-      </w:r>
-    </w:p>
-    <w:p>
-      <w:pPr>
-        <w:pStyle w:val="ListParagraph"/>
-        <w:numPr>
-          <w:ilvl w:val="1"/>
-          <w:numId w:val="2"/>
-        </w:numPr>
-        <w:jc w:val="left"/>
-      </w:pPr>
-      <w:r>
-        <w:t>Replicat</w:t>
-      </w:r>
-      <w:r>
-        <w:t>ion</w:t>
-      </w:r>
-      <w:r>
-        <w:t>, anchoring effects (resale)</w:t>
-      </w:r>
-    </w:p>
-    <w:p>
-      <w:pPr>
-        <w:pStyle w:val="ListParagraph"/>
-        <w:numPr>
-          <w:ilvl w:val="2"/>
-          <w:numId w:val="2"/>
-        </w:numPr>
-        <w:jc w:val="left"/>
-      </w:pPr>
-      <w:r>
-        <w:t>Impressionist Art</w:t>
-      </w:r>
-    </w:p>
-    <w:p>
-      <w:pPr>
-        <w:pStyle w:val="ListParagraph"/>
-        <w:numPr>
-          <w:ilvl w:val="2"/>
-          <w:numId w:val="2"/>
-        </w:numPr>
-        <w:jc w:val="left"/>
-      </w:pPr>
-      <w:r>
-        <w:t>Contemporary Art</w:t>
-      </w:r>
-    </w:p>
-    <w:p>
-      <w:pPr>
-        <w:pStyle w:val="ListParagraph"/>
-        <w:numPr>
-          <w:ilvl w:val="2"/>
-          <w:numId w:val="2"/>
-        </w:numPr>
-        <w:jc w:val="left"/>
-      </w:pPr>
-      <w:r>
-        <w:t xml:space="preserve">Recent </w:t>
-      </w:r>
-      <w:r>
-        <w:t>Assorted Art</w:t>
-      </w:r>
-    </w:p>
-    <w:p>
-      <w:pPr>
-        <w:pStyle w:val="ListParagraph"/>
-        <w:numPr>
-          <w:ilvl w:val="3"/>
-          <w:numId w:val="2"/>
-        </w:numPr>
-        <w:jc w:val="left"/>
-      </w:pPr>
-      <w:r>
-        <w:t xml:space="preserve"># use </w:t>
-      </w:r>
-      <w:r>
-        <w:t>ol</w:t>
-      </w:r>
-      <w:r>
-        <w:t xml:space="preserve">d regressions you ran for draft, </w:t>
-      </w:r>
-      <w:r>
-        <w:t>with substitute as proxy</w:t>
-      </w:r>
-    </w:p>
-    <w:p>
-      <w:pPr>
-        <w:pStyle w:val="ListParagraph"/>
-        <w:numPr>
-          <w:ilvl w:val="1"/>
-          <w:numId w:val="2"/>
-        </w:numPr>
-        <w:jc w:val="left"/>
-      </w:pPr>
-      <w:r>
-        <w:lastRenderedPageBreak/>
-        <w:t>Performance: m</w:t>
-      </w:r>
-      <w:r>
-        <w:t>easures of substitution</w:t>
-      </w:r>
-    </w:p>
-    <w:p>
-      <w:pPr>
-        <w:pStyle w:val="ListParagraph"/>
-        <w:numPr>
-          <w:ilvl w:val="2"/>
-          <w:numId w:val="2"/>
-        </w:numPr>
-        <w:jc w:val="left"/>
-      </w:pPr>
-      <w:r>
-        <w:t xml:space="preserve">Regressions </w:t>
-      </w:r>
-      <w:r>
-        <w:t>here</w:t>
-      </w:r>
-      <w:r>
-        <w:t xml:space="preserve"> for performance</w:t>
-      </w:r>
-    </w:p>
-    <w:p>
-      <w:pPr>
-        <w:pStyle w:val="ListParagraph"/>
-        <w:numPr>
-          <w:ilvl w:val="1"/>
-          <w:numId w:val="2"/>
-        </w:numPr>
-        <w:jc w:val="left"/>
-      </w:pPr>
-      <w:r>
-        <w:t>Anchoring cross-effects</w:t>
-      </w:r>
-      <w:r>
-        <w:t xml:space="preserve"> (substitutes)</w:t>
-      </w:r>
-      <w:r>
-        <w:t xml:space="preserve"> </w:t>
-      </w:r>
-      <w:r>
-        <w:t>–</w:t>
-      </w:r>
-      <w:r>
-        <w:t xml:space="preserve"> </w:t>
-      </w:r>
-      <w:r>
-        <w:t>using both measures, for full datasets</w:t>
-      </w:r>
-    </w:p>
-    <w:p>
-      <w:pPr>
-        <w:pStyle w:val="ListParagraph"/>
-        <w:numPr>
-          <w:ilvl w:val="2"/>
-          <w:numId w:val="2"/>
-        </w:numPr>
-        <w:jc w:val="left"/>
-      </w:pPr>
-      <w:r>
-        <w:t>Impressionis</w:t>
-      </w:r>
-      <w:r>
-        <w:t>t</w:t>
-      </w:r>
-      <w:r>
-        <w:t xml:space="preserve"> Art</w:t>
-      </w:r>
-    </w:p>
-    <w:p>
-      <w:pPr>
-        <w:pStyle w:val="ListParagraph"/>
-        <w:numPr>
-          <w:ilvl w:val="2"/>
-          <w:numId w:val="2"/>
-        </w:numPr>
-        <w:jc w:val="left"/>
-      </w:pPr>
-      <w:r>
-        <w:t>Contemporary Art</w:t>
-      </w:r>
-    </w:p>
-    <w:p>
-      <w:pPr>
-        <w:pStyle w:val="ListParagraph"/>
-        <w:numPr>
-          <w:ilvl w:val="2"/>
-          <w:numId w:val="2"/>
-        </w:numPr>
-        <w:jc w:val="left"/>
-      </w:pPr>
-      <w:r>
-        <w:t xml:space="preserve">Recent </w:t>
-      </w:r>
-      <w:r>
-        <w:t>Assorted Art</w:t>
-      </w:r>
-    </w:p>
-    <w:p>
-      <w:pPr>
-        <w:pStyle w:val="ListParagraph"/>
-        <w:numPr>
-          <w:ilvl w:val="1"/>
-          <w:numId w:val="2"/>
-        </w:numPr>
-        <w:jc w:val="left"/>
-      </w:pPr>
-      <w:r>
-        <w:t>Some c</w:t>
-      </w:r>
-      <w:r>
-        <w:t>omparison between specific artists</w:t>
-      </w:r>
-      <w:r>
-        <w:t xml:space="preserve"> (from Hadley Newton</w:t>
-      </w:r>
-      <w:r>
-        <w:t xml:space="preserve"> ‘16, formerly @ Sotheby’s</w:t>
-      </w:r>
-      <w:r>
-        <w:t xml:space="preserve"> -&gt; full time</w:t>
-      </w:r>
-      <w:r>
-        <w:t>)</w:t>
-      </w:r>
     </w:p>
     <w:p>
       <w:pPr>
@@ -949,15 +925,7 @@
         <w:jc w:val="left"/>
       </w:pPr>
       <w:r>
-        <w:t>(</w:t>
-      </w:r>
-      <w:proofErr w:type="gramStart"/>
-      <w:r>
-        <w:t>easy</w:t>
-      </w:r>
-      <w:proofErr w:type="gramEnd"/>
-      <w:r>
-        <w:t xml:space="preserve"> to code up – jus</w:t>
+        <w:t>(easy to code up – jus</w:t>
       </w:r>
       <w:r>
         <w:t xml:space="preserve">t filtering data before running. </w:t>

</xml_diff>